<commit_message>
plus de personalisation et ajout message pop up
ajout du choix de model de vaisseau et de la couleur + choix de la difficulter et affichage du message de fin
</commit_message>
<xml_diff>
--- a/Cahier de Dev projet WFA.docx
+++ b/Cahier de Dev projet WFA.docx
@@ -10,7 +10,13 @@
     <w:p/>
     <w:p>
       <w:r>
-        <w:t xml:space="preserve">20/09/23 </w:t>
+        <w:t>20/09/</w:t>
+      </w:r>
+      <w:r>
+        <w:t>20</w:t>
+      </w:r>
+      <w:r>
+        <w:t xml:space="preserve">23 </w:t>
       </w:r>
       <w:r>
         <w:t>(jour</w:t>
@@ -41,6 +47,125 @@
     <w:p>
       <w:r>
         <w:t xml:space="preserve">Choix des assets graphique </w:t>
+      </w:r>
+    </w:p>
+    <w:p/>
+    <w:p>
+      <w:r>
+        <w:t xml:space="preserve">21/09/2023 (jour 2) : </w:t>
+      </w:r>
+    </w:p>
+    <w:p>
+      <w:r>
+        <w:t xml:space="preserve">Mise en place du </w:t>
+      </w:r>
+      <w:proofErr w:type="spellStart"/>
+      <w:r>
+        <w:t>form</w:t>
+      </w:r>
+      <w:proofErr w:type="spellEnd"/>
+      <w:r>
+        <w:t xml:space="preserve"> menu et  début de mise en place sur la page du jeux </w:t>
+      </w:r>
+    </w:p>
+    <w:p/>
+    <w:p>
+      <w:r>
+        <w:t xml:space="preserve">22/09/2023 (jour 3) : </w:t>
+      </w:r>
+    </w:p>
+    <w:p>
+      <w:r>
+        <w:t>Ajout du code de base de fonctionnement du jeu (gestion des tir , conditions victoire/défaite , collision)</w:t>
+      </w:r>
+    </w:p>
+    <w:p/>
+    <w:p>
+      <w:r>
+        <w:t>23/09.2023 (jour 4) :</w:t>
+      </w:r>
+    </w:p>
+    <w:p>
+      <w:proofErr w:type="spellStart"/>
+      <w:r>
+        <w:t>Debug</w:t>
+      </w:r>
+      <w:proofErr w:type="spellEnd"/>
+      <w:r>
+        <w:t xml:space="preserve"> a la recherche des lag (solution </w:t>
+      </w:r>
+      <w:proofErr w:type="spellStart"/>
+      <w:r>
+        <w:t>backround</w:t>
+      </w:r>
+      <w:proofErr w:type="spellEnd"/>
+      <w:r>
+        <w:t xml:space="preserve"> image responsable des lag) </w:t>
+      </w:r>
+    </w:p>
+    <w:p/>
+    <w:p>
+      <w:r>
+        <w:t xml:space="preserve">24/09/2023 (jour 5) : </w:t>
+      </w:r>
+    </w:p>
+    <w:p>
+      <w:r>
+        <w:t xml:space="preserve">Modification du code pour faire apparaître les ennemis sur 2 lignes et début de gestion des retours a la ligne </w:t>
+      </w:r>
+    </w:p>
+    <w:p/>
+    <w:p>
+      <w:r>
+        <w:t xml:space="preserve">25/09/2023  (jour 6) : </w:t>
+      </w:r>
+    </w:p>
+    <w:p>
+      <w:r>
+        <w:t xml:space="preserve">Modification du code avec le passage en </w:t>
+      </w:r>
+      <w:proofErr w:type="spellStart"/>
+      <w:r>
+        <w:t>du</w:t>
+      </w:r>
+      <w:proofErr w:type="spellEnd"/>
+      <w:r>
+        <w:t xml:space="preserve"> tableau d’</w:t>
+      </w:r>
+      <w:proofErr w:type="spellStart"/>
+      <w:r>
+        <w:t>enemies</w:t>
+      </w:r>
+      <w:proofErr w:type="spellEnd"/>
+      <w:r>
+        <w:t xml:space="preserve"> en 2 l</w:t>
+      </w:r>
+      <w:proofErr w:type="spellStart"/>
+      <w:r>
+        <w:t>ist</w:t>
+      </w:r>
+      <w:proofErr w:type="spellEnd"/>
+      <w:r>
+        <w:t xml:space="preserve"> , changement de la gestion du retour a la ligne des ennemis ainsi que gestion de l’apparition des ennemis avec 2 </w:t>
+      </w:r>
+      <w:proofErr w:type="spellStart"/>
+      <w:r>
+        <w:t>list</w:t>
+      </w:r>
+      <w:proofErr w:type="spellEnd"/>
+      <w:r>
+        <w:t xml:space="preserve"> </w:t>
+      </w:r>
+      <w:r>
+        <w:t xml:space="preserve">, ajout de la gestion des point de vie pour le jouer et les </w:t>
+      </w:r>
+      <w:proofErr w:type="spellStart"/>
+      <w:r>
+        <w:t>invaders</w:t>
+      </w:r>
+      <w:proofErr w:type="spellEnd"/>
+      <w:r>
+        <w:t xml:space="preserve"> </w:t>
       </w:r>
     </w:p>
     <w:sectPr>

</xml_diff>

<commit_message>
Update Cahier de Dev projet WFA.docx
</commit_message>
<xml_diff>
--- a/Cahier de Dev projet WFA.docx
+++ b/Cahier de Dev projet WFA.docx
@@ -27,145 +27,150 @@
     </w:p>
     <w:p>
       <w:r>
-        <w:t xml:space="preserve">Création du </w:t>
+        <w:t xml:space="preserve">Création du repo </w:t>
+      </w:r>
+      <w:r>
+        <w:t>git,</w:t>
+      </w:r>
+      <w:r>
+        <w:t xml:space="preserve"> choix du sujet et début d’apprentissage WFA sur Visual studio </w:t>
+      </w:r>
+    </w:p>
+    <w:p>
+      <w:r>
+        <w:t xml:space="preserve">Choix des assets graphique </w:t>
+      </w:r>
+    </w:p>
+    <w:p/>
+    <w:p>
+      <w:r>
+        <w:t xml:space="preserve">21/09/2023 (jour 2) : </w:t>
+      </w:r>
+    </w:p>
+    <w:p>
+      <w:r>
+        <w:t xml:space="preserve">Mise en place du </w:t>
       </w:r>
       <w:proofErr w:type="spellStart"/>
       <w:r>
-        <w:t>repot</w:t>
+        <w:t>form</w:t>
       </w:r>
       <w:proofErr w:type="spellEnd"/>
       <w:r>
+        <w:t xml:space="preserve"> menu et  début de mise en place sur la page du jeux </w:t>
+      </w:r>
+    </w:p>
+    <w:p/>
+    <w:p>
+      <w:r>
+        <w:t xml:space="preserve">22/09/2023 (jour 3) : </w:t>
+      </w:r>
+    </w:p>
+    <w:p>
+      <w:r>
+        <w:t>Ajout du code de base de fonctionnement du jeu (gestion des tir , conditions victoire/défaite , collision)</w:t>
+      </w:r>
+    </w:p>
+    <w:p/>
+    <w:p>
+      <w:r>
+        <w:t>23/09.2023 (jour 4) :</w:t>
+      </w:r>
+    </w:p>
+    <w:p>
+      <w:proofErr w:type="spellStart"/>
+      <w:r>
+        <w:t>Debug</w:t>
+      </w:r>
+      <w:proofErr w:type="spellEnd"/>
+      <w:r>
+        <w:t xml:space="preserve"> a la recherche des lag (solution </w:t>
+      </w:r>
+      <w:r>
+        <w:t>background</w:t>
+      </w:r>
+      <w:r>
+        <w:t xml:space="preserve"> image responsable des lag) </w:t>
+      </w:r>
+    </w:p>
+    <w:p/>
+    <w:p>
+      <w:r>
+        <w:t xml:space="preserve">24/09/2023 (jour 5) : </w:t>
+      </w:r>
+    </w:p>
+    <w:p>
+      <w:r>
+        <w:t xml:space="preserve">Modification du code pour faire apparaître les ennemis sur 2 lignes et début de gestion des retours a la ligne </w:t>
+      </w:r>
+    </w:p>
+    <w:p/>
+    <w:p>
+      <w:r>
+        <w:t xml:space="preserve">25/09/2023  (jour 6) : </w:t>
+      </w:r>
+    </w:p>
+    <w:p>
+      <w:r>
+        <w:t>Modification du code avec le passage en du tableau d’</w:t>
+      </w:r>
+      <w:r>
+        <w:t>ennemies</w:t>
+      </w:r>
+      <w:r>
+        <w:t xml:space="preserve"> en 2 </w:t>
+      </w:r>
+      <w:proofErr w:type="spellStart"/>
+      <w:r>
+        <w:t>list</w:t>
+      </w:r>
+      <w:proofErr w:type="spellEnd"/>
+      <w:r>
+        <w:t xml:space="preserve"> , changement de la gestion du retour a la ligne des ennemis ainsi que gestion de l’apparition des ennemis avec 2 </w:t>
+      </w:r>
+      <w:proofErr w:type="spellStart"/>
+      <w:r>
+        <w:t>list</w:t>
+      </w:r>
+      <w:proofErr w:type="spellEnd"/>
+      <w:r>
         <w:t xml:space="preserve"> </w:t>
       </w:r>
       <w:r>
-        <w:t>git,</w:t>
-      </w:r>
-      <w:r>
-        <w:t xml:space="preserve"> choix du sujet et début d’apprentissage WFA sur Visual studio </w:t>
-      </w:r>
-    </w:p>
-    <w:p>
-      <w:r>
-        <w:t xml:space="preserve">Choix des assets graphique </w:t>
+        <w:t xml:space="preserve">, ajout de la gestion des point de vie pour le jouer et les </w:t>
+      </w:r>
+      <w:proofErr w:type="spellStart"/>
+      <w:r>
+        <w:t>invaders</w:t>
+      </w:r>
+      <w:proofErr w:type="spellEnd"/>
+      <w:r>
+        <w:t xml:space="preserve"> </w:t>
       </w:r>
     </w:p>
     <w:p/>
     <w:p>
       <w:r>
-        <w:t xml:space="preserve">21/09/2023 (jour 2) : </w:t>
-      </w:r>
-    </w:p>
-    <w:p>
-      <w:r>
-        <w:t xml:space="preserve">Mise en place du </w:t>
+        <w:t xml:space="preserve">26/09/2023(jour 7) : </w:t>
+      </w:r>
+    </w:p>
+    <w:p>
+      <w:r>
+        <w:t xml:space="preserve">Ajout d’un </w:t>
       </w:r>
       <w:proofErr w:type="spellStart"/>
       <w:r>
-        <w:t>form</w:t>
+        <w:t>pop up</w:t>
       </w:r>
       <w:proofErr w:type="spellEnd"/>
       <w:r>
-        <w:t xml:space="preserve"> menu et  début de mise en place sur la page du jeux </w:t>
-      </w:r>
-    </w:p>
-    <w:p/>
-    <w:p>
-      <w:r>
-        <w:t xml:space="preserve">22/09/2023 (jour 3) : </w:t>
-      </w:r>
-    </w:p>
-    <w:p>
-      <w:r>
-        <w:t>Ajout du code de base de fonctionnement du jeu (gestion des tir , conditions victoire/défaite , collision)</w:t>
-      </w:r>
-    </w:p>
-    <w:p/>
-    <w:p>
-      <w:r>
-        <w:t>23/09.2023 (jour 4) :</w:t>
-      </w:r>
-    </w:p>
-    <w:p>
-      <w:proofErr w:type="spellStart"/>
-      <w:r>
-        <w:t>Debug</w:t>
-      </w:r>
-      <w:proofErr w:type="spellEnd"/>
-      <w:r>
-        <w:t xml:space="preserve"> a la recherche des lag (solution </w:t>
-      </w:r>
-      <w:proofErr w:type="spellStart"/>
-      <w:r>
-        <w:t>backround</w:t>
-      </w:r>
-      <w:proofErr w:type="spellEnd"/>
-      <w:r>
-        <w:t xml:space="preserve"> image responsable des lag) </w:t>
-      </w:r>
-    </w:p>
-    <w:p/>
-    <w:p>
-      <w:r>
-        <w:t xml:space="preserve">24/09/2023 (jour 5) : </w:t>
-      </w:r>
-    </w:p>
-    <w:p>
-      <w:r>
-        <w:t xml:space="preserve">Modification du code pour faire apparaître les ennemis sur 2 lignes et début de gestion des retours a la ligne </w:t>
-      </w:r>
-    </w:p>
-    <w:p/>
-    <w:p>
-      <w:r>
-        <w:t xml:space="preserve">25/09/2023  (jour 6) : </w:t>
-      </w:r>
-    </w:p>
-    <w:p>
-      <w:r>
-        <w:t xml:space="preserve">Modification du code avec le passage en </w:t>
-      </w:r>
-      <w:proofErr w:type="spellStart"/>
-      <w:r>
-        <w:t>du</w:t>
-      </w:r>
-      <w:proofErr w:type="spellEnd"/>
-      <w:r>
-        <w:t xml:space="preserve"> tableau d’</w:t>
-      </w:r>
-      <w:proofErr w:type="spellStart"/>
-      <w:r>
-        <w:t>enemies</w:t>
-      </w:r>
-      <w:proofErr w:type="spellEnd"/>
-      <w:r>
-        <w:t xml:space="preserve"> en 2 l</w:t>
-      </w:r>
-      <w:proofErr w:type="spellStart"/>
-      <w:r>
-        <w:t>ist</w:t>
-      </w:r>
-      <w:proofErr w:type="spellEnd"/>
-      <w:r>
-        <w:t xml:space="preserve"> , changement de la gestion du retour a la ligne des ennemis ainsi que gestion de l’apparition des ennemis avec 2 </w:t>
-      </w:r>
-      <w:proofErr w:type="spellStart"/>
-      <w:r>
-        <w:t>list</w:t>
-      </w:r>
-      <w:proofErr w:type="spellEnd"/>
-      <w:r>
-        <w:t xml:space="preserve"> </w:t>
-      </w:r>
-      <w:r>
-        <w:t xml:space="preserve">, ajout de la gestion des point de vie pour le jouer et les </w:t>
-      </w:r>
-      <w:proofErr w:type="spellStart"/>
-      <w:r>
-        <w:t>invaders</w:t>
-      </w:r>
-      <w:proofErr w:type="spellEnd"/>
-      <w:r>
-        <w:t xml:space="preserve"> </w:t>
+        <w:t xml:space="preserve"> pour le message de fin , ajout du choix de </w:t>
+      </w:r>
+      <w:r>
+        <w:t>difficulté</w:t>
+      </w:r>
+      <w:r>
+        <w:t xml:space="preserve"> sur la page menu ainsi que le choix du model du vaisseau et de la couleur </w:t>
       </w:r>
     </w:p>
     <w:sectPr>

</xml_diff>